<commit_message>
patterns_element_1 - Template Method Pattern.docx fixed after review
</commit_message>
<xml_diff>
--- a/Project/Phase 1/Sprint1/Bernardo Reis 57802/patterns_element_1 - Template Method Pattern.docx
+++ b/Project/Phase 1/Sprint1/Bernardo Reis 57802/patterns_element_1 - Template Method Pattern.docx
@@ -2735,1203 +2735,187 @@
         <w:jc w:val="both"/>
         <w:rPr>
           <w:rStyle w:val="jlqj4b"/>
-          <w:lang w:val="en-US"/>
-        </w:rPr>
-      </w:pPr>
-      <w:r>
-        <w:rPr>
-          <w:rFonts w:ascii="JetBrains Mono" w:hAnsi="JetBrains Mono" w:cs="JetBrains Mono"/>
+          <w:lang w:val="en"/>
+        </w:rPr>
+      </w:pPr>
+      <w:r>
+        <w:rPr>
+          <w:rStyle w:val="jlqj4b"/>
+          <w:lang w:val="en-US"/>
+        </w:rPr>
+        <w:t xml:space="preserve">The abstract superclass is call </w:t>
+      </w:r>
+      <w:r>
+        <w:rPr>
+          <w:rStyle w:val="jlqj4b"/>
+          <w:lang w:val="en-US"/>
+        </w:rPr>
+        <w:t>AbstractCitationKeyPattern</w:t>
+      </w:r>
+      <w:r>
+        <w:rPr>
+          <w:rStyle w:val="jlqj4b"/>
+          <w:lang w:val="en-US"/>
+        </w:rPr>
+        <w:t xml:space="preserve"> and have one abstract method call  </w:t>
+      </w:r>
+      <w:r>
+        <w:rPr>
+          <w:rStyle w:val="jlqj4b"/>
+          <w:lang w:val="en-US"/>
+        </w:rPr>
+        <w:t>getLastLevelCitationKeyPattern(EntryType key)</w:t>
+      </w:r>
+      <w:r>
+        <w:rPr>
+          <w:rStyle w:val="jlqj4b"/>
+          <w:lang w:val="en-US"/>
+        </w:rPr>
+        <w:t xml:space="preserve">. This method is implemented in </w:t>
+      </w:r>
+      <w:r>
+        <w:rPr>
+          <w:rStyle w:val="jlqj4b"/>
+          <w:lang w:val="en"/>
+        </w:rPr>
+        <w:t>several subclass</w:t>
+      </w:r>
+      <w:r>
+        <w:rPr>
+          <w:rStyle w:val="jlqj4b"/>
+          <w:lang w:val="en"/>
+        </w:rPr>
+        <w:t>es</w:t>
+      </w:r>
+      <w:r>
+        <w:rPr>
+          <w:rStyle w:val="jlqj4b"/>
+          <w:lang w:val="en"/>
+        </w:rPr>
+        <w:t xml:space="preserve"> named: </w:t>
+      </w:r>
+      <w:proofErr w:type="spellStart"/>
+      <w:r>
+        <w:rPr>
+          <w:rStyle w:val="jlqj4b"/>
+          <w:lang w:val="en-US"/>
+        </w:rPr>
+        <w:t>DatabaseCitationKeyPattern</w:t>
+      </w:r>
+      <w:proofErr w:type="spellEnd"/>
+      <w:r>
+        <w:rPr>
+          <w:rStyle w:val="jlqj4b"/>
+          <w:lang w:val="en-US"/>
+        </w:rPr>
+        <w:t xml:space="preserve"> and </w:t>
+      </w:r>
+      <w:proofErr w:type="spellStart"/>
+      <w:r>
+        <w:rPr>
+          <w:rStyle w:val="jlqj4b"/>
+          <w:lang w:val="en"/>
+        </w:rPr>
+        <w:t>GlobalCitationKeyPattern</w:t>
+      </w:r>
+      <w:proofErr w:type="spellEnd"/>
+      <w:r>
+        <w:rPr>
+          <w:rStyle w:val="jlqj4b"/>
+          <w:lang w:val="en"/>
+        </w:rPr>
+        <w:t>.</w:t>
+      </w:r>
+    </w:p>
+    <w:p>
+      <w:pPr>
+        <w:jc w:val="both"/>
+        <w:rPr>
+          <w:rStyle w:val="jlqj4b"/>
+          <w:lang w:val="en-US"/>
+        </w:rPr>
+      </w:pPr>
+      <w:r>
+        <w:rPr>
+          <w:rStyle w:val="jlqj4b"/>
           <w:noProof/>
-          <w:sz w:val="16"/>
-          <w:szCs w:val="16"/>
-          <w:lang w:val="en"/>
-        </w:rPr>
-        <mc:AlternateContent>
-          <mc:Choice Requires="wps">
-            <w:drawing>
-              <wp:anchor distT="45720" distB="45720" distL="114300" distR="114300" simplePos="0" relativeHeight="251667456" behindDoc="0" locked="0" layoutInCell="1" allowOverlap="1" wp14:anchorId="64D3A786" wp14:editId="517BFBCB">
-                <wp:simplePos x="0" y="0"/>
-                <wp:positionH relativeFrom="margin">
-                  <wp:align>center</wp:align>
-                </wp:positionH>
-                <wp:positionV relativeFrom="paragraph">
-                  <wp:posOffset>1486369</wp:posOffset>
-                </wp:positionV>
-                <wp:extent cx="5593080" cy="1582310"/>
-                <wp:effectExtent l="0" t="0" r="7620" b="0"/>
-                <wp:wrapNone/>
-                <wp:docPr id="3" name="Caixa de Texto 2"/>
-                <wp:cNvGraphicFramePr>
-                  <a:graphicFrameLocks xmlns:a="http://schemas.openxmlformats.org/drawingml/2006/main"/>
-                </wp:cNvGraphicFramePr>
-                <a:graphic xmlns:a="http://schemas.openxmlformats.org/drawingml/2006/main">
-                  <a:graphicData uri="http://schemas.microsoft.com/office/word/2010/wordprocessingShape">
-                    <wps:wsp>
-                      <wps:cNvSpPr txBox="1">
-                        <a:spLocks noChangeArrowheads="1"/>
-                      </wps:cNvSpPr>
-                      <wps:spPr bwMode="auto">
-                        <a:xfrm>
-                          <a:off x="0" y="0"/>
-                          <a:ext cx="5593080" cy="1582310"/>
-                        </a:xfrm>
-                        <a:prstGeom prst="rect">
-                          <a:avLst/>
-                        </a:prstGeom>
-                        <a:solidFill>
-                          <a:srgbClr val="FFFFFF"/>
-                        </a:solidFill>
-                        <a:ln w="9525">
-                          <a:noFill/>
-                          <a:miter lim="800000"/>
-                          <a:headEnd/>
-                          <a:tailEnd/>
-                        </a:ln>
-                      </wps:spPr>
-                      <wps:txbx>
-                        <w:txbxContent>
-                          <w:p>
-                            <w:pPr>
-                              <w:jc w:val="both"/>
-                              <w:rPr>
-                                <w:rStyle w:val="jlqj4b"/>
-                                <w:lang w:val="en-US"/>
-                              </w:rPr>
-                            </w:pPr>
-                            <w:r>
-                              <w:rPr>
-                                <w:rStyle w:val="jlqj4b"/>
-                                <w:lang w:val="en-US"/>
-                              </w:rPr>
-                              <w:t>In</w:t>
-                            </w:r>
-                            <w:r>
-                              <w:rPr>
-                                <w:rStyle w:val="jlqj4b"/>
-                                <w:lang w:val="en-US"/>
-                              </w:rPr>
-                              <w:t xml:space="preserve"> GlobalCitationKeyPattern</w:t>
-                            </w:r>
-                            <w:r>
-                              <w:rPr>
-                                <w:rStyle w:val="jlqj4b"/>
-                                <w:lang w:val="en-US"/>
-                              </w:rPr>
-                              <w:t xml:space="preserve"> subclass</w:t>
-                            </w:r>
-                            <w:r>
-                              <w:rPr>
-                                <w:rStyle w:val="jlqj4b"/>
-                                <w:lang w:val="en-US"/>
-                              </w:rPr>
-                              <w:t>:</w:t>
-                            </w:r>
-                          </w:p>
-                          <w:p>
-                            <w:pPr>
-                              <w:spacing w:line="240" w:lineRule="auto"/>
-                              <w:rPr>
-                                <w:rFonts w:ascii="JetBrains Mono" w:hAnsi="JetBrains Mono" w:cs="JetBrains Mono"/>
-                                <w:sz w:val="16"/>
-                                <w:szCs w:val="16"/>
-                                <w:lang w:val="en"/>
-                              </w:rPr>
-                            </w:pPr>
-                            <w:r>
-                              <w:rPr>
-                                <w:rFonts w:ascii="JetBrains Mono" w:hAnsi="JetBrains Mono" w:cs="JetBrains Mono"/>
-                                <w:color w:val="806000" w:themeColor="accent4" w:themeShade="80"/>
-                                <w:sz w:val="16"/>
-                                <w:szCs w:val="16"/>
-                                <w:lang w:val="en"/>
-                              </w:rPr>
-                              <w:t xml:space="preserve">public class </w:t>
-                            </w:r>
-                            <w:r>
-                              <w:rPr>
-                                <w:rFonts w:ascii="JetBrains Mono" w:hAnsi="JetBrains Mono" w:cs="JetBrains Mono"/>
-                                <w:sz w:val="16"/>
-                                <w:szCs w:val="16"/>
-                                <w:lang w:val="en"/>
-                              </w:rPr>
-                              <w:t>GlobalCitationKeyPattern</w:t>
-                            </w:r>
-                            <w:r>
-                              <w:rPr>
-                                <w:rFonts w:ascii="JetBrains Mono" w:hAnsi="JetBrains Mono" w:cs="JetBrains Mono"/>
-                                <w:sz w:val="16"/>
-                                <w:szCs w:val="16"/>
-                                <w:lang w:val="en"/>
-                              </w:rPr>
-                              <w:t xml:space="preserve"> </w:t>
-                            </w:r>
-                            <w:r>
-                              <w:rPr>
-                                <w:rFonts w:ascii="JetBrains Mono" w:hAnsi="JetBrains Mono" w:cs="JetBrains Mono"/>
-                                <w:color w:val="806000" w:themeColor="accent4" w:themeShade="80"/>
-                                <w:sz w:val="16"/>
-                                <w:szCs w:val="16"/>
-                                <w:lang w:val="en"/>
-                              </w:rPr>
-                              <w:t>extends</w:t>
-                            </w:r>
-                            <w:r>
-                              <w:rPr>
-                                <w:rFonts w:ascii="JetBrains Mono" w:hAnsi="JetBrains Mono" w:cs="JetBrains Mono"/>
-                                <w:sz w:val="16"/>
-                                <w:szCs w:val="16"/>
-                                <w:lang w:val="en"/>
-                              </w:rPr>
-                              <w:t xml:space="preserve"> AbstractCitationKeyPattern{…}</w:t>
-                            </w:r>
-                          </w:p>
-                          <w:p>
-                            <w:pPr>
-                              <w:spacing w:line="240" w:lineRule="auto"/>
-                              <w:rPr>
-                                <w:rStyle w:val="jlqj4b"/>
-                                <w:rFonts w:ascii="JetBrains Mono" w:hAnsi="JetBrains Mono" w:cs="JetBrains Mono"/>
-                                <w:sz w:val="16"/>
-                                <w:szCs w:val="16"/>
-                                <w:lang w:val="en"/>
-                              </w:rPr>
-                            </w:pPr>
-                            <w:r>
-                              <w:rPr>
-                                <w:rFonts w:ascii="JetBrains Mono" w:hAnsi="JetBrains Mono" w:cs="JetBrains Mono"/>
-                                <w:sz w:val="16"/>
-                                <w:szCs w:val="16"/>
-                                <w:lang w:val="en"/>
-                              </w:rPr>
-                              <w:t>@Override</w:t>
-                            </w:r>
-                          </w:p>
-                          <w:p>
-                            <w:pPr>
-                              <w:spacing w:line="240" w:lineRule="auto"/>
-                              <w:rPr>
-                                <w:rFonts w:ascii="JetBrains Mono" w:hAnsi="JetBrains Mono" w:cs="JetBrains Mono"/>
-                                <w:sz w:val="16"/>
-                                <w:szCs w:val="16"/>
-                                <w:lang w:val="en"/>
-                              </w:rPr>
-                            </w:pPr>
-                            <w:r>
-                              <w:rPr>
-                                <w:rFonts w:ascii="JetBrains Mono" w:hAnsi="JetBrains Mono" w:cs="JetBrains Mono"/>
-                                <w:color w:val="806000" w:themeColor="accent4" w:themeShade="80"/>
-                                <w:sz w:val="16"/>
-                                <w:szCs w:val="16"/>
-                                <w:lang w:val="en"/>
-                              </w:rPr>
-                              <w:t>public List&lt;String&gt;</w:t>
-                            </w:r>
-                            <w:r>
-                              <w:rPr>
-                                <w:rFonts w:ascii="JetBrains Mono" w:hAnsi="JetBrains Mono" w:cs="JetBrains Mono"/>
-                                <w:sz w:val="16"/>
-                                <w:szCs w:val="16"/>
-                                <w:lang w:val="en"/>
-                              </w:rPr>
-                              <w:t xml:space="preserve"> getLastLevelCitationKeyPattern(EntryType entryType) {</w:t>
-                            </w:r>
-                          </w:p>
-                          <w:p>
-                            <w:pPr>
-                              <w:spacing w:line="240" w:lineRule="auto"/>
-                              <w:rPr>
-                                <w:rFonts w:ascii="JetBrains Mono" w:hAnsi="JetBrains Mono" w:cs="JetBrains Mono"/>
-                                <w:sz w:val="16"/>
-                                <w:szCs w:val="16"/>
-                                <w:lang w:val="en"/>
-                              </w:rPr>
-                            </w:pPr>
-                            <w:r>
-                              <w:rPr>
-                                <w:rFonts w:ascii="JetBrains Mono" w:hAnsi="JetBrains Mono" w:cs="JetBrains Mono"/>
-                                <w:sz w:val="16"/>
-                                <w:szCs w:val="16"/>
-                                <w:lang w:val="en"/>
-                              </w:rPr>
-                              <w:t xml:space="preserve">        return defaultPattern;</w:t>
-                            </w:r>
-                          </w:p>
-                          <w:p>
-                            <w:pPr>
-                              <w:spacing w:line="240" w:lineRule="auto"/>
-                              <w:rPr>
-                                <w:rFonts w:ascii="JetBrains Mono" w:hAnsi="JetBrains Mono" w:cs="JetBrains Mono"/>
-                                <w:sz w:val="16"/>
-                                <w:szCs w:val="16"/>
-                                <w:lang w:val="en"/>
-                              </w:rPr>
-                            </w:pPr>
-                            <w:r>
-                              <w:rPr>
-                                <w:rFonts w:ascii="JetBrains Mono" w:hAnsi="JetBrains Mono" w:cs="JetBrains Mono"/>
-                                <w:sz w:val="16"/>
-                                <w:szCs w:val="16"/>
-                                <w:lang w:val="en"/>
-                              </w:rPr>
-                              <w:t>}</w:t>
-                            </w:r>
-                          </w:p>
-                        </w:txbxContent>
-                      </wps:txbx>
-                      <wps:bodyPr rot="0" vert="horz" wrap="square" lIns="91440" tIns="45720" rIns="91440" bIns="45720" anchor="t" anchorCtr="0">
-                        <a:noAutofit/>
-                      </wps:bodyPr>
-                    </wps:wsp>
-                  </a:graphicData>
-                </a:graphic>
-                <wp14:sizeRelH relativeFrom="margin">
-                  <wp14:pctWidth>0</wp14:pctWidth>
-                </wp14:sizeRelH>
-                <wp14:sizeRelV relativeFrom="margin">
-                  <wp14:pctHeight>0</wp14:pctHeight>
-                </wp14:sizeRelV>
-              </wp:anchor>
-            </w:drawing>
-          </mc:Choice>
-          <mc:Fallback>
-            <w:pict>
-              <v:shape w14:anchorId="64D3A786" id="_x0000_s1028" type="#_x0000_t202" style="position:absolute;left:0;text-align:left;margin-left:0;margin-top:117.05pt;width:440.4pt;height:124.6pt;z-index:251667456;visibility:visible;mso-wrap-style:square;mso-width-percent:0;mso-height-percent:0;mso-wrap-distance-left:9pt;mso-wrap-distance-top:3.6pt;mso-wrap-distance-right:9pt;mso-wrap-distance-bottom:3.6pt;mso-position-horizontal:center;mso-position-horizontal-relative:margin;mso-position-vertical:absolute;mso-position-vertical-relative:text;mso-width-percent:0;mso-height-percent:0;mso-width-relative:margin;mso-height-relative:margin;v-text-anchor:top" o:gfxdata="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" stroked="f">
-                <v:textbox>
-                  <w:txbxContent>
-                    <w:p>
-                      <w:pPr>
-                        <w:jc w:val="both"/>
-                        <w:rPr>
-                          <w:rStyle w:val="jlqj4b"/>
-                          <w:lang w:val="en-US"/>
-                        </w:rPr>
-                      </w:pPr>
-                      <w:r>
-                        <w:rPr>
-                          <w:rStyle w:val="jlqj4b"/>
-                          <w:lang w:val="en-US"/>
-                        </w:rPr>
-                        <w:t>In</w:t>
-                      </w:r>
-                      <w:r>
-                        <w:rPr>
-                          <w:rStyle w:val="jlqj4b"/>
-                          <w:lang w:val="en-US"/>
-                        </w:rPr>
-                        <w:t xml:space="preserve"> GlobalCitationKeyPattern</w:t>
-                      </w:r>
-                      <w:r>
-                        <w:rPr>
-                          <w:rStyle w:val="jlqj4b"/>
-                          <w:lang w:val="en-US"/>
-                        </w:rPr>
-                        <w:t xml:space="preserve"> subclass</w:t>
-                      </w:r>
-                      <w:r>
-                        <w:rPr>
-                          <w:rStyle w:val="jlqj4b"/>
-                          <w:lang w:val="en-US"/>
-                        </w:rPr>
-                        <w:t>:</w:t>
-                      </w:r>
-                    </w:p>
-                    <w:p>
-                      <w:pPr>
-                        <w:spacing w:line="240" w:lineRule="auto"/>
-                        <w:rPr>
-                          <w:rFonts w:ascii="JetBrains Mono" w:hAnsi="JetBrains Mono" w:cs="JetBrains Mono"/>
-                          <w:sz w:val="16"/>
-                          <w:szCs w:val="16"/>
-                          <w:lang w:val="en"/>
-                        </w:rPr>
-                      </w:pPr>
-                      <w:r>
-                        <w:rPr>
-                          <w:rFonts w:ascii="JetBrains Mono" w:hAnsi="JetBrains Mono" w:cs="JetBrains Mono"/>
-                          <w:color w:val="806000" w:themeColor="accent4" w:themeShade="80"/>
-                          <w:sz w:val="16"/>
-                          <w:szCs w:val="16"/>
-                          <w:lang w:val="en"/>
-                        </w:rPr>
-                        <w:t xml:space="preserve">public class </w:t>
-                      </w:r>
-                      <w:r>
-                        <w:rPr>
-                          <w:rFonts w:ascii="JetBrains Mono" w:hAnsi="JetBrains Mono" w:cs="JetBrains Mono"/>
-                          <w:sz w:val="16"/>
-                          <w:szCs w:val="16"/>
-                          <w:lang w:val="en"/>
-                        </w:rPr>
-                        <w:t>GlobalCitationKeyPattern</w:t>
-                      </w:r>
-                      <w:r>
-                        <w:rPr>
-                          <w:rFonts w:ascii="JetBrains Mono" w:hAnsi="JetBrains Mono" w:cs="JetBrains Mono"/>
-                          <w:sz w:val="16"/>
-                          <w:szCs w:val="16"/>
-                          <w:lang w:val="en"/>
-                        </w:rPr>
-                        <w:t xml:space="preserve"> </w:t>
-                      </w:r>
-                      <w:r>
-                        <w:rPr>
-                          <w:rFonts w:ascii="JetBrains Mono" w:hAnsi="JetBrains Mono" w:cs="JetBrains Mono"/>
-                          <w:color w:val="806000" w:themeColor="accent4" w:themeShade="80"/>
-                          <w:sz w:val="16"/>
-                          <w:szCs w:val="16"/>
-                          <w:lang w:val="en"/>
-                        </w:rPr>
-                        <w:t>extends</w:t>
-                      </w:r>
-                      <w:r>
-                        <w:rPr>
-                          <w:rFonts w:ascii="JetBrains Mono" w:hAnsi="JetBrains Mono" w:cs="JetBrains Mono"/>
-                          <w:sz w:val="16"/>
-                          <w:szCs w:val="16"/>
-                          <w:lang w:val="en"/>
-                        </w:rPr>
-                        <w:t xml:space="preserve"> AbstractCitationKeyPattern{…}</w:t>
-                      </w:r>
-                    </w:p>
-                    <w:p>
-                      <w:pPr>
-                        <w:spacing w:line="240" w:lineRule="auto"/>
-                        <w:rPr>
-                          <w:rStyle w:val="jlqj4b"/>
-                          <w:rFonts w:ascii="JetBrains Mono" w:hAnsi="JetBrains Mono" w:cs="JetBrains Mono"/>
-                          <w:sz w:val="16"/>
-                          <w:szCs w:val="16"/>
-                          <w:lang w:val="en"/>
-                        </w:rPr>
-                      </w:pPr>
-                      <w:r>
-                        <w:rPr>
-                          <w:rFonts w:ascii="JetBrains Mono" w:hAnsi="JetBrains Mono" w:cs="JetBrains Mono"/>
-                          <w:sz w:val="16"/>
-                          <w:szCs w:val="16"/>
-                          <w:lang w:val="en"/>
-                        </w:rPr>
-                        <w:t>@Override</w:t>
-                      </w:r>
-                    </w:p>
-                    <w:p>
-                      <w:pPr>
-                        <w:spacing w:line="240" w:lineRule="auto"/>
-                        <w:rPr>
-                          <w:rFonts w:ascii="JetBrains Mono" w:hAnsi="JetBrains Mono" w:cs="JetBrains Mono"/>
-                          <w:sz w:val="16"/>
-                          <w:szCs w:val="16"/>
-                          <w:lang w:val="en"/>
-                        </w:rPr>
-                      </w:pPr>
-                      <w:r>
-                        <w:rPr>
-                          <w:rFonts w:ascii="JetBrains Mono" w:hAnsi="JetBrains Mono" w:cs="JetBrains Mono"/>
-                          <w:color w:val="806000" w:themeColor="accent4" w:themeShade="80"/>
-                          <w:sz w:val="16"/>
-                          <w:szCs w:val="16"/>
-                          <w:lang w:val="en"/>
-                        </w:rPr>
-                        <w:t>public List&lt;String&gt;</w:t>
-                      </w:r>
-                      <w:r>
-                        <w:rPr>
-                          <w:rFonts w:ascii="JetBrains Mono" w:hAnsi="JetBrains Mono" w:cs="JetBrains Mono"/>
-                          <w:sz w:val="16"/>
-                          <w:szCs w:val="16"/>
-                          <w:lang w:val="en"/>
-                        </w:rPr>
-                        <w:t xml:space="preserve"> getLastLevelCitationKeyPattern(EntryType entryType) {</w:t>
-                      </w:r>
-                    </w:p>
-                    <w:p>
-                      <w:pPr>
-                        <w:spacing w:line="240" w:lineRule="auto"/>
-                        <w:rPr>
-                          <w:rFonts w:ascii="JetBrains Mono" w:hAnsi="JetBrains Mono" w:cs="JetBrains Mono"/>
-                          <w:sz w:val="16"/>
-                          <w:szCs w:val="16"/>
-                          <w:lang w:val="en"/>
-                        </w:rPr>
-                      </w:pPr>
-                      <w:r>
-                        <w:rPr>
-                          <w:rFonts w:ascii="JetBrains Mono" w:hAnsi="JetBrains Mono" w:cs="JetBrains Mono"/>
-                          <w:sz w:val="16"/>
-                          <w:szCs w:val="16"/>
-                          <w:lang w:val="en"/>
-                        </w:rPr>
-                        <w:t xml:space="preserve">        return defaultPattern;</w:t>
-                      </w:r>
-                    </w:p>
-                    <w:p>
-                      <w:pPr>
-                        <w:spacing w:line="240" w:lineRule="auto"/>
-                        <w:rPr>
-                          <w:rFonts w:ascii="JetBrains Mono" w:hAnsi="JetBrains Mono" w:cs="JetBrains Mono"/>
-                          <w:sz w:val="16"/>
-                          <w:szCs w:val="16"/>
-                          <w:lang w:val="en"/>
-                        </w:rPr>
-                      </w:pPr>
-                      <w:r>
-                        <w:rPr>
-                          <w:rFonts w:ascii="JetBrains Mono" w:hAnsi="JetBrains Mono" w:cs="JetBrains Mono"/>
-                          <w:sz w:val="16"/>
-                          <w:szCs w:val="16"/>
-                          <w:lang w:val="en"/>
-                        </w:rPr>
-                        <w:t>}</w:t>
-                      </w:r>
-                    </w:p>
-                  </w:txbxContent>
-                </v:textbox>
-                <w10:wrap anchorx="margin"/>
-              </v:shape>
-            </w:pict>
-          </mc:Fallback>
-        </mc:AlternateContent>
-      </w:r>
-      <w:r>
-        <w:rPr>
-          <w:rFonts w:ascii="JetBrains Mono" w:hAnsi="JetBrains Mono" w:cs="JetBrains Mono"/>
-          <w:noProof/>
-          <w:sz w:val="16"/>
-          <w:szCs w:val="16"/>
-          <w:lang w:val="en"/>
-        </w:rPr>
-        <mc:AlternateContent>
-          <mc:Choice Requires="wps">
-            <w:drawing>
-              <wp:anchor distT="45720" distB="45720" distL="114300" distR="114300" simplePos="0" relativeHeight="251669504" behindDoc="0" locked="0" layoutInCell="1" allowOverlap="1" wp14:anchorId="059B0ECD" wp14:editId="0638BFEB">
-                <wp:simplePos x="0" y="0"/>
-                <wp:positionH relativeFrom="margin">
-                  <wp:posOffset>-109910</wp:posOffset>
-                </wp:positionH>
-                <wp:positionV relativeFrom="paragraph">
-                  <wp:posOffset>3197529</wp:posOffset>
-                </wp:positionV>
-                <wp:extent cx="5654040" cy="1606164"/>
-                <wp:effectExtent l="0" t="0" r="3810" b="0"/>
-                <wp:wrapNone/>
-                <wp:docPr id="4" name="Caixa de Texto 2"/>
-                <wp:cNvGraphicFramePr>
-                  <a:graphicFrameLocks xmlns:a="http://schemas.openxmlformats.org/drawingml/2006/main"/>
-                </wp:cNvGraphicFramePr>
-                <a:graphic xmlns:a="http://schemas.openxmlformats.org/drawingml/2006/main">
-                  <a:graphicData uri="http://schemas.microsoft.com/office/word/2010/wordprocessingShape">
-                    <wps:wsp>
-                      <wps:cNvSpPr txBox="1">
-                        <a:spLocks noChangeArrowheads="1"/>
-                      </wps:cNvSpPr>
-                      <wps:spPr bwMode="auto">
-                        <a:xfrm>
-                          <a:off x="0" y="0"/>
-                          <a:ext cx="5654040" cy="1606164"/>
-                        </a:xfrm>
-                        <a:prstGeom prst="rect">
-                          <a:avLst/>
-                        </a:prstGeom>
-                        <a:solidFill>
-                          <a:srgbClr val="FFFFFF"/>
-                        </a:solidFill>
-                        <a:ln w="9525">
-                          <a:noFill/>
-                          <a:miter lim="800000"/>
-                          <a:headEnd/>
-                          <a:tailEnd/>
-                        </a:ln>
-                      </wps:spPr>
-                      <wps:txbx>
-                        <w:txbxContent>
-                          <w:p>
-                            <w:pPr>
-                              <w:jc w:val="both"/>
-                              <w:rPr>
-                                <w:rStyle w:val="jlqj4b"/>
-                                <w:lang w:val="en-US"/>
-                              </w:rPr>
-                            </w:pPr>
-                            <w:r>
-                              <w:rPr>
-                                <w:rStyle w:val="jlqj4b"/>
-                                <w:lang w:val="en-US"/>
-                              </w:rPr>
-                              <w:t>In</w:t>
-                            </w:r>
-                            <w:r>
-                              <w:rPr>
-                                <w:rStyle w:val="jlqj4b"/>
-                                <w:lang w:val="en-US"/>
-                              </w:rPr>
-                              <w:t xml:space="preserve"> DatabaseCitationKeyPattern</w:t>
-                            </w:r>
-                            <w:r>
-                              <w:rPr>
-                                <w:rStyle w:val="jlqj4b"/>
-                                <w:lang w:val="en-US"/>
-                              </w:rPr>
-                              <w:t xml:space="preserve"> subclass</w:t>
-                            </w:r>
-                            <w:r>
-                              <w:rPr>
-                                <w:rStyle w:val="jlqj4b"/>
-                                <w:lang w:val="en-US"/>
-                              </w:rPr>
-                              <w:t>:</w:t>
-                            </w:r>
-                          </w:p>
-                          <w:p>
-                            <w:pPr>
-                              <w:spacing w:line="240" w:lineRule="auto"/>
-                              <w:rPr>
-                                <w:rFonts w:ascii="JetBrains Mono" w:hAnsi="JetBrains Mono" w:cs="JetBrains Mono"/>
-                                <w:sz w:val="16"/>
-                                <w:szCs w:val="16"/>
-                                <w:lang w:val="en"/>
-                              </w:rPr>
-                            </w:pPr>
-                            <w:r>
-                              <w:rPr>
-                                <w:rFonts w:ascii="JetBrains Mono" w:hAnsi="JetBrains Mono" w:cs="JetBrains Mono"/>
-                                <w:color w:val="806000" w:themeColor="accent4" w:themeShade="80"/>
-                                <w:sz w:val="16"/>
-                                <w:szCs w:val="16"/>
-                                <w:lang w:val="en"/>
-                              </w:rPr>
-                              <w:t xml:space="preserve">public class </w:t>
-                            </w:r>
-                            <w:r>
-                              <w:rPr>
-                                <w:rFonts w:ascii="JetBrains Mono" w:hAnsi="JetBrains Mono" w:cs="JetBrains Mono"/>
-                                <w:sz w:val="16"/>
-                                <w:szCs w:val="16"/>
-                                <w:lang w:val="en"/>
-                              </w:rPr>
-                              <w:t xml:space="preserve">DatabaseCitationKeyPattern </w:t>
-                            </w:r>
-                            <w:r>
-                              <w:rPr>
-                                <w:rFonts w:ascii="JetBrains Mono" w:hAnsi="JetBrains Mono" w:cs="JetBrains Mono"/>
-                                <w:color w:val="806000" w:themeColor="accent4" w:themeShade="80"/>
-                                <w:sz w:val="16"/>
-                                <w:szCs w:val="16"/>
-                                <w:lang w:val="en"/>
-                              </w:rPr>
-                              <w:t>extends</w:t>
-                            </w:r>
-                            <w:r>
-                              <w:rPr>
-                                <w:rFonts w:ascii="JetBrains Mono" w:hAnsi="JetBrains Mono" w:cs="JetBrains Mono"/>
-                                <w:sz w:val="16"/>
-                                <w:szCs w:val="16"/>
-                                <w:lang w:val="en"/>
-                              </w:rPr>
-                              <w:t xml:space="preserve"> AbstractCitationKeyPattern</w:t>
-                            </w:r>
-                            <w:r>
-                              <w:rPr>
-                                <w:rFonts w:ascii="JetBrains Mono" w:hAnsi="JetBrains Mono" w:cs="JetBrains Mono"/>
-                                <w:sz w:val="16"/>
-                                <w:szCs w:val="16"/>
-                                <w:lang w:val="en"/>
-                              </w:rPr>
-                              <w:t>{…}</w:t>
-                            </w:r>
-                          </w:p>
-                          <w:p>
-                            <w:pPr>
-                              <w:spacing w:line="240" w:lineRule="auto"/>
-                              <w:rPr>
-                                <w:rFonts w:ascii="JetBrains Mono" w:hAnsi="JetBrains Mono" w:cs="JetBrains Mono"/>
-                                <w:sz w:val="16"/>
-                                <w:szCs w:val="16"/>
-                                <w:lang w:val="en"/>
-                              </w:rPr>
-                            </w:pPr>
-                            <w:r>
-                              <w:rPr>
-                                <w:rFonts w:ascii="JetBrains Mono" w:hAnsi="JetBrains Mono" w:cs="JetBrains Mono"/>
-                                <w:sz w:val="16"/>
-                                <w:szCs w:val="16"/>
-                                <w:lang w:val="en"/>
-                              </w:rPr>
-                              <w:t>@Override</w:t>
-                            </w:r>
-                          </w:p>
-                          <w:p>
-                            <w:pPr>
-                              <w:spacing w:line="240" w:lineRule="auto"/>
-                              <w:rPr>
-                                <w:rFonts w:ascii="JetBrains Mono" w:hAnsi="JetBrains Mono" w:cs="JetBrains Mono"/>
-                                <w:sz w:val="16"/>
-                                <w:szCs w:val="16"/>
-                                <w:lang w:val="en"/>
-                              </w:rPr>
-                            </w:pPr>
-                            <w:r>
-                              <w:rPr>
-                                <w:rFonts w:ascii="JetBrains Mono" w:hAnsi="JetBrains Mono" w:cs="JetBrains Mono"/>
-                                <w:color w:val="806000" w:themeColor="accent4" w:themeShade="80"/>
-                                <w:sz w:val="16"/>
-                                <w:szCs w:val="16"/>
-                                <w:lang w:val="en"/>
-                              </w:rPr>
-                              <w:t xml:space="preserve">public List&lt;String&gt; </w:t>
-                            </w:r>
-                            <w:r>
-                              <w:rPr>
-                                <w:rFonts w:ascii="JetBrains Mono" w:hAnsi="JetBrains Mono" w:cs="JetBrains Mono"/>
-                                <w:sz w:val="16"/>
-                                <w:szCs w:val="16"/>
-                                <w:lang w:val="en"/>
-                              </w:rPr>
-                              <w:t>getLastLevelCitationKeyPattern(EntryType entryType) {</w:t>
-                            </w:r>
-                          </w:p>
-                          <w:p>
-                            <w:pPr>
-                              <w:spacing w:line="240" w:lineRule="auto"/>
-                              <w:ind w:firstLine="708"/>
-                              <w:rPr>
-                                <w:rFonts w:ascii="JetBrains Mono" w:hAnsi="JetBrains Mono" w:cs="JetBrains Mono"/>
-                                <w:sz w:val="16"/>
-                                <w:szCs w:val="16"/>
-                                <w:lang w:val="en"/>
-                              </w:rPr>
-                            </w:pPr>
-                            <w:r>
-                              <w:rPr>
-                                <w:rFonts w:ascii="JetBrains Mono" w:hAnsi="JetBrains Mono" w:cs="JetBrains Mono"/>
-                                <w:sz w:val="16"/>
-                                <w:szCs w:val="16"/>
-                                <w:lang w:val="en"/>
-                              </w:rPr>
-                              <w:t>return globalCitationKeyPattern.getValue(entryType);</w:t>
-                            </w:r>
-                          </w:p>
-                          <w:p>
-                            <w:pPr>
-                              <w:spacing w:line="240" w:lineRule="auto"/>
-                              <w:rPr>
-                                <w:rFonts w:ascii="JetBrains Mono" w:hAnsi="JetBrains Mono" w:cs="JetBrains Mono"/>
-                                <w:sz w:val="16"/>
-                                <w:szCs w:val="16"/>
-                                <w:lang w:val="en"/>
-                              </w:rPr>
-                            </w:pPr>
-                            <w:r>
-                              <w:rPr>
-                                <w:rFonts w:ascii="JetBrains Mono" w:hAnsi="JetBrains Mono" w:cs="JetBrains Mono"/>
-                                <w:sz w:val="16"/>
-                                <w:szCs w:val="16"/>
-                                <w:lang w:val="en"/>
-                              </w:rPr>
-                              <w:t>}</w:t>
-                            </w:r>
-                          </w:p>
-                          <w:p>
-                            <w:pPr>
-                              <w:spacing w:line="240" w:lineRule="auto"/>
-                              <w:rPr>
-                                <w:rFonts w:ascii="JetBrains Mono" w:hAnsi="JetBrains Mono" w:cs="JetBrains Mono"/>
-                                <w:sz w:val="16"/>
-                                <w:szCs w:val="16"/>
-                                <w:lang w:val="en"/>
-                              </w:rPr>
-                            </w:pPr>
-                          </w:p>
-                        </w:txbxContent>
-                      </wps:txbx>
-                      <wps:bodyPr rot="0" vert="horz" wrap="square" lIns="91440" tIns="45720" rIns="91440" bIns="45720" anchor="t" anchorCtr="0">
-                        <a:noAutofit/>
-                      </wps:bodyPr>
-                    </wps:wsp>
-                  </a:graphicData>
-                </a:graphic>
-                <wp14:sizeRelH relativeFrom="margin">
-                  <wp14:pctWidth>0</wp14:pctWidth>
-                </wp14:sizeRelH>
-                <wp14:sizeRelV relativeFrom="margin">
-                  <wp14:pctHeight>0</wp14:pctHeight>
-                </wp14:sizeRelV>
-              </wp:anchor>
-            </w:drawing>
-          </mc:Choice>
-          <mc:Fallback>
-            <w:pict>
-              <v:shape w14:anchorId="059B0ECD" id="_x0000_s1029" type="#_x0000_t202" style="position:absolute;left:0;text-align:left;margin-left:-8.65pt;margin-top:251.75pt;width:445.2pt;height:126.45pt;z-index:251669504;visibility:visible;mso-wrap-style:square;mso-width-percent:0;mso-height-percent:0;mso-wrap-distance-left:9pt;mso-wrap-distance-top:3.6pt;mso-wrap-distance-right:9pt;mso-wrap-distance-bottom:3.6pt;mso-position-horizontal:absolute;mso-position-horizontal-relative:margin;mso-position-vertical:absolute;mso-position-vertical-relative:text;mso-width-percent:0;mso-height-percent:0;mso-width-relative:margin;mso-height-relative:margin;v-text-anchor:top" o:gfxdata="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" stroked="f">
-                <v:textbox>
-                  <w:txbxContent>
-                    <w:p>
-                      <w:pPr>
-                        <w:jc w:val="both"/>
-                        <w:rPr>
-                          <w:rStyle w:val="jlqj4b"/>
-                          <w:lang w:val="en-US"/>
-                        </w:rPr>
-                      </w:pPr>
-                      <w:r>
-                        <w:rPr>
-                          <w:rStyle w:val="jlqj4b"/>
-                          <w:lang w:val="en-US"/>
-                        </w:rPr>
-                        <w:t>In</w:t>
-                      </w:r>
-                      <w:r>
-                        <w:rPr>
-                          <w:rStyle w:val="jlqj4b"/>
-                          <w:lang w:val="en-US"/>
-                        </w:rPr>
-                        <w:t xml:space="preserve"> DatabaseCitationKeyPattern</w:t>
-                      </w:r>
-                      <w:r>
-                        <w:rPr>
-                          <w:rStyle w:val="jlqj4b"/>
-                          <w:lang w:val="en-US"/>
-                        </w:rPr>
-                        <w:t xml:space="preserve"> subclass</w:t>
-                      </w:r>
-                      <w:r>
-                        <w:rPr>
-                          <w:rStyle w:val="jlqj4b"/>
-                          <w:lang w:val="en-US"/>
-                        </w:rPr>
-                        <w:t>:</w:t>
-                      </w:r>
-                    </w:p>
-                    <w:p>
-                      <w:pPr>
-                        <w:spacing w:line="240" w:lineRule="auto"/>
-                        <w:rPr>
-                          <w:rFonts w:ascii="JetBrains Mono" w:hAnsi="JetBrains Mono" w:cs="JetBrains Mono"/>
-                          <w:sz w:val="16"/>
-                          <w:szCs w:val="16"/>
-                          <w:lang w:val="en"/>
-                        </w:rPr>
-                      </w:pPr>
-                      <w:r>
-                        <w:rPr>
-                          <w:rFonts w:ascii="JetBrains Mono" w:hAnsi="JetBrains Mono" w:cs="JetBrains Mono"/>
-                          <w:color w:val="806000" w:themeColor="accent4" w:themeShade="80"/>
-                          <w:sz w:val="16"/>
-                          <w:szCs w:val="16"/>
-                          <w:lang w:val="en"/>
-                        </w:rPr>
-                        <w:t xml:space="preserve">public class </w:t>
-                      </w:r>
-                      <w:r>
-                        <w:rPr>
-                          <w:rFonts w:ascii="JetBrains Mono" w:hAnsi="JetBrains Mono" w:cs="JetBrains Mono"/>
-                          <w:sz w:val="16"/>
-                          <w:szCs w:val="16"/>
-                          <w:lang w:val="en"/>
-                        </w:rPr>
-                        <w:t xml:space="preserve">DatabaseCitationKeyPattern </w:t>
-                      </w:r>
-                      <w:r>
-                        <w:rPr>
-                          <w:rFonts w:ascii="JetBrains Mono" w:hAnsi="JetBrains Mono" w:cs="JetBrains Mono"/>
-                          <w:color w:val="806000" w:themeColor="accent4" w:themeShade="80"/>
-                          <w:sz w:val="16"/>
-                          <w:szCs w:val="16"/>
-                          <w:lang w:val="en"/>
-                        </w:rPr>
-                        <w:t>extends</w:t>
-                      </w:r>
-                      <w:r>
-                        <w:rPr>
-                          <w:rFonts w:ascii="JetBrains Mono" w:hAnsi="JetBrains Mono" w:cs="JetBrains Mono"/>
-                          <w:sz w:val="16"/>
-                          <w:szCs w:val="16"/>
-                          <w:lang w:val="en"/>
-                        </w:rPr>
-                        <w:t xml:space="preserve"> AbstractCitationKeyPattern</w:t>
-                      </w:r>
-                      <w:r>
-                        <w:rPr>
-                          <w:rFonts w:ascii="JetBrains Mono" w:hAnsi="JetBrains Mono" w:cs="JetBrains Mono"/>
-                          <w:sz w:val="16"/>
-                          <w:szCs w:val="16"/>
-                          <w:lang w:val="en"/>
-                        </w:rPr>
-                        <w:t>{…}</w:t>
-                      </w:r>
-                    </w:p>
-                    <w:p>
-                      <w:pPr>
-                        <w:spacing w:line="240" w:lineRule="auto"/>
-                        <w:rPr>
-                          <w:rFonts w:ascii="JetBrains Mono" w:hAnsi="JetBrains Mono" w:cs="JetBrains Mono"/>
-                          <w:sz w:val="16"/>
-                          <w:szCs w:val="16"/>
-                          <w:lang w:val="en"/>
-                        </w:rPr>
-                      </w:pPr>
-                      <w:r>
-                        <w:rPr>
-                          <w:rFonts w:ascii="JetBrains Mono" w:hAnsi="JetBrains Mono" w:cs="JetBrains Mono"/>
-                          <w:sz w:val="16"/>
-                          <w:szCs w:val="16"/>
-                          <w:lang w:val="en"/>
-                        </w:rPr>
-                        <w:t>@Override</w:t>
-                      </w:r>
-                    </w:p>
-                    <w:p>
-                      <w:pPr>
-                        <w:spacing w:line="240" w:lineRule="auto"/>
-                        <w:rPr>
-                          <w:rFonts w:ascii="JetBrains Mono" w:hAnsi="JetBrains Mono" w:cs="JetBrains Mono"/>
-                          <w:sz w:val="16"/>
-                          <w:szCs w:val="16"/>
-                          <w:lang w:val="en"/>
-                        </w:rPr>
-                      </w:pPr>
-                      <w:r>
-                        <w:rPr>
-                          <w:rFonts w:ascii="JetBrains Mono" w:hAnsi="JetBrains Mono" w:cs="JetBrains Mono"/>
-                          <w:color w:val="806000" w:themeColor="accent4" w:themeShade="80"/>
-                          <w:sz w:val="16"/>
-                          <w:szCs w:val="16"/>
-                          <w:lang w:val="en"/>
-                        </w:rPr>
-                        <w:t xml:space="preserve">public List&lt;String&gt; </w:t>
-                      </w:r>
-                      <w:r>
-                        <w:rPr>
-                          <w:rFonts w:ascii="JetBrains Mono" w:hAnsi="JetBrains Mono" w:cs="JetBrains Mono"/>
-                          <w:sz w:val="16"/>
-                          <w:szCs w:val="16"/>
-                          <w:lang w:val="en"/>
-                        </w:rPr>
-                        <w:t>getLastLevelCitationKeyPattern(EntryType entryType) {</w:t>
-                      </w:r>
-                    </w:p>
-                    <w:p>
-                      <w:pPr>
-                        <w:spacing w:line="240" w:lineRule="auto"/>
-                        <w:ind w:firstLine="708"/>
-                        <w:rPr>
-                          <w:rFonts w:ascii="JetBrains Mono" w:hAnsi="JetBrains Mono" w:cs="JetBrains Mono"/>
-                          <w:sz w:val="16"/>
-                          <w:szCs w:val="16"/>
-                          <w:lang w:val="en"/>
-                        </w:rPr>
-                      </w:pPr>
-                      <w:r>
-                        <w:rPr>
-                          <w:rFonts w:ascii="JetBrains Mono" w:hAnsi="JetBrains Mono" w:cs="JetBrains Mono"/>
-                          <w:sz w:val="16"/>
-                          <w:szCs w:val="16"/>
-                          <w:lang w:val="en"/>
-                        </w:rPr>
-                        <w:t>return globalCitationKeyPattern.getValue(entryType);</w:t>
-                      </w:r>
-                    </w:p>
-                    <w:p>
-                      <w:pPr>
-                        <w:spacing w:line="240" w:lineRule="auto"/>
-                        <w:rPr>
-                          <w:rFonts w:ascii="JetBrains Mono" w:hAnsi="JetBrains Mono" w:cs="JetBrains Mono"/>
-                          <w:sz w:val="16"/>
-                          <w:szCs w:val="16"/>
-                          <w:lang w:val="en"/>
-                        </w:rPr>
-                      </w:pPr>
-                      <w:r>
-                        <w:rPr>
-                          <w:rFonts w:ascii="JetBrains Mono" w:hAnsi="JetBrains Mono" w:cs="JetBrains Mono"/>
-                          <w:sz w:val="16"/>
-                          <w:szCs w:val="16"/>
-                          <w:lang w:val="en"/>
-                        </w:rPr>
-                        <w:t>}</w:t>
-                      </w:r>
-                    </w:p>
-                    <w:p>
-                      <w:pPr>
-                        <w:spacing w:line="240" w:lineRule="auto"/>
-                        <w:rPr>
-                          <w:rFonts w:ascii="JetBrains Mono" w:hAnsi="JetBrains Mono" w:cs="JetBrains Mono"/>
-                          <w:sz w:val="16"/>
-                          <w:szCs w:val="16"/>
-                          <w:lang w:val="en"/>
-                        </w:rPr>
-                      </w:pPr>
-                    </w:p>
-                  </w:txbxContent>
-                </v:textbox>
-                <w10:wrap anchorx="margin"/>
-              </v:shape>
-            </w:pict>
-          </mc:Fallback>
-        </mc:AlternateContent>
-      </w:r>
-      <w:r>
-        <w:rPr>
-          <w:rFonts w:ascii="JetBrains Mono" w:hAnsi="JetBrains Mono" w:cs="JetBrains Mono"/>
-          <w:noProof/>
-          <w:sz w:val="16"/>
-          <w:szCs w:val="16"/>
-          <w:lang w:val="en"/>
-        </w:rPr>
-        <mc:AlternateContent>
-          <mc:Choice Requires="wps">
-            <w:drawing>
-              <wp:anchor distT="45720" distB="45720" distL="114300" distR="114300" simplePos="0" relativeHeight="251671552" behindDoc="0" locked="0" layoutInCell="1" allowOverlap="1" wp14:anchorId="321D3955" wp14:editId="5E473131">
-                <wp:simplePos x="0" y="0"/>
-                <wp:positionH relativeFrom="margin">
-                  <wp:posOffset>-113417</wp:posOffset>
-                </wp:positionH>
-                <wp:positionV relativeFrom="paragraph">
-                  <wp:posOffset>733094</wp:posOffset>
-                </wp:positionV>
-                <wp:extent cx="5654040" cy="604299"/>
-                <wp:effectExtent l="0" t="0" r="3810" b="5715"/>
-                <wp:wrapNone/>
-                <wp:docPr id="5" name="Caixa de Texto 2"/>
-                <wp:cNvGraphicFramePr>
-                  <a:graphicFrameLocks xmlns:a="http://schemas.openxmlformats.org/drawingml/2006/main"/>
-                </wp:cNvGraphicFramePr>
-                <a:graphic xmlns:a="http://schemas.openxmlformats.org/drawingml/2006/main">
-                  <a:graphicData uri="http://schemas.microsoft.com/office/word/2010/wordprocessingShape">
-                    <wps:wsp>
-                      <wps:cNvSpPr txBox="1">
-                        <a:spLocks noChangeArrowheads="1"/>
-                      </wps:cNvSpPr>
-                      <wps:spPr bwMode="auto">
-                        <a:xfrm>
-                          <a:off x="0" y="0"/>
-                          <a:ext cx="5654040" cy="604299"/>
-                        </a:xfrm>
-                        <a:prstGeom prst="rect">
-                          <a:avLst/>
-                        </a:prstGeom>
-                        <a:solidFill>
-                          <a:srgbClr val="FFFFFF"/>
-                        </a:solidFill>
-                        <a:ln w="9525">
-                          <a:noFill/>
-                          <a:miter lim="800000"/>
-                          <a:headEnd/>
-                          <a:tailEnd/>
-                        </a:ln>
-                      </wps:spPr>
-                      <wps:txbx>
-                        <w:txbxContent>
-                          <w:p>
-                            <w:pPr>
-                              <w:jc w:val="both"/>
-                              <w:rPr>
-                                <w:rStyle w:val="jlqj4b"/>
-                                <w:lang w:val="en-US"/>
-                              </w:rPr>
-                            </w:pPr>
-                            <w:r>
-                              <w:rPr>
-                                <w:rStyle w:val="jlqj4b"/>
-                                <w:lang w:val="en-US"/>
-                              </w:rPr>
-                              <w:t>In</w:t>
-                            </w:r>
-                            <w:r>
-                              <w:rPr>
-                                <w:rStyle w:val="jlqj4b"/>
-                                <w:lang w:val="en-US"/>
-                              </w:rPr>
-                              <w:t xml:space="preserve"> </w:t>
-                            </w:r>
-                            <w:r>
-                              <w:rPr>
-                                <w:rStyle w:val="jlqj4b"/>
-                                <w:lang w:val="en-US"/>
-                              </w:rPr>
-                              <w:t>AbstractCitationKeyPattern</w:t>
-                            </w:r>
-                            <w:r>
-                              <w:rPr>
-                                <w:rStyle w:val="jlqj4b"/>
-                                <w:lang w:val="en-US"/>
-                              </w:rPr>
-                              <w:t xml:space="preserve"> </w:t>
-                            </w:r>
-                            <w:r>
-                              <w:rPr>
-                                <w:rStyle w:val="jlqj4b"/>
-                                <w:lang w:val="en-US"/>
-                              </w:rPr>
-                              <w:t>super</w:t>
-                            </w:r>
-                            <w:r>
-                              <w:rPr>
-                                <w:rStyle w:val="jlqj4b"/>
-                                <w:lang w:val="en-US"/>
-                              </w:rPr>
-                              <w:t>class</w:t>
-                            </w:r>
-                            <w:r>
-                              <w:rPr>
-                                <w:rStyle w:val="jlqj4b"/>
-                                <w:lang w:val="en-US"/>
-                              </w:rPr>
-                              <w:t>:</w:t>
-                            </w:r>
-                          </w:p>
-                          <w:p>
-                            <w:pPr>
-                              <w:spacing w:line="240" w:lineRule="auto"/>
-                              <w:rPr>
-                                <w:rFonts w:ascii="JetBrains Mono" w:hAnsi="JetBrains Mono" w:cs="JetBrains Mono"/>
-                                <w:sz w:val="16"/>
-                                <w:szCs w:val="16"/>
-                                <w:lang w:val="en"/>
-                              </w:rPr>
-                            </w:pPr>
-                            <w:r>
-                              <w:rPr>
-                                <w:rFonts w:ascii="JetBrains Mono" w:hAnsi="JetBrains Mono" w:cs="JetBrains Mono"/>
-                                <w:color w:val="806000" w:themeColor="accent4" w:themeShade="80"/>
-                                <w:sz w:val="16"/>
-                                <w:szCs w:val="16"/>
-                                <w:lang w:val="en"/>
-                              </w:rPr>
-                              <w:t>public abstract List&lt;String&gt;</w:t>
-                            </w:r>
-                            <w:r>
-                              <w:rPr>
-                                <w:rFonts w:ascii="JetBrains Mono" w:hAnsi="JetBrains Mono" w:cs="JetBrains Mono"/>
-                                <w:sz w:val="16"/>
-                                <w:szCs w:val="16"/>
-                                <w:lang w:val="en"/>
-                              </w:rPr>
-                              <w:t xml:space="preserve"> getLastLevelCitationKeyPattern(EntryType key);</w:t>
-                            </w:r>
-                          </w:p>
-                        </w:txbxContent>
-                      </wps:txbx>
-                      <wps:bodyPr rot="0" vert="horz" wrap="square" lIns="91440" tIns="45720" rIns="91440" bIns="45720" anchor="t" anchorCtr="0">
-                        <a:noAutofit/>
-                      </wps:bodyPr>
-                    </wps:wsp>
-                  </a:graphicData>
-                </a:graphic>
-                <wp14:sizeRelH relativeFrom="margin">
-                  <wp14:pctWidth>0</wp14:pctWidth>
-                </wp14:sizeRelH>
-                <wp14:sizeRelV relativeFrom="margin">
-                  <wp14:pctHeight>0</wp14:pctHeight>
-                </wp14:sizeRelV>
-              </wp:anchor>
-            </w:drawing>
-          </mc:Choice>
-          <mc:Fallback>
-            <w:pict>
-              <v:shape w14:anchorId="321D3955" id="_x0000_s1030" type="#_x0000_t202" style="position:absolute;left:0;text-align:left;margin-left:-8.95pt;margin-top:57.7pt;width:445.2pt;height:47.6pt;z-index:251671552;visibility:visible;mso-wrap-style:square;mso-width-percent:0;mso-height-percent:0;mso-wrap-distance-left:9pt;mso-wrap-distance-top:3.6pt;mso-wrap-distance-right:9pt;mso-wrap-distance-bottom:3.6pt;mso-position-horizontal:absolute;mso-position-horizontal-relative:margin;mso-position-vertical:absolute;mso-position-vertical-relative:text;mso-width-percent:0;mso-height-percent:0;mso-width-relative:margin;mso-height-relative:margin;v-text-anchor:top" o:gfxdata="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" stroked="f">
-                <v:textbox>
-                  <w:txbxContent>
-                    <w:p>
-                      <w:pPr>
-                        <w:jc w:val="both"/>
-                        <w:rPr>
-                          <w:rStyle w:val="jlqj4b"/>
-                          <w:lang w:val="en-US"/>
-                        </w:rPr>
-                      </w:pPr>
-                      <w:r>
-                        <w:rPr>
-                          <w:rStyle w:val="jlqj4b"/>
-                          <w:lang w:val="en-US"/>
-                        </w:rPr>
-                        <w:t>In</w:t>
-                      </w:r>
-                      <w:r>
-                        <w:rPr>
-                          <w:rStyle w:val="jlqj4b"/>
-                          <w:lang w:val="en-US"/>
-                        </w:rPr>
-                        <w:t xml:space="preserve"> </w:t>
-                      </w:r>
-                      <w:r>
-                        <w:rPr>
-                          <w:rStyle w:val="jlqj4b"/>
-                          <w:lang w:val="en-US"/>
-                        </w:rPr>
-                        <w:t>AbstractCitationKeyPattern</w:t>
-                      </w:r>
-                      <w:r>
-                        <w:rPr>
-                          <w:rStyle w:val="jlqj4b"/>
-                          <w:lang w:val="en-US"/>
-                        </w:rPr>
-                        <w:t xml:space="preserve"> </w:t>
-                      </w:r>
-                      <w:r>
-                        <w:rPr>
-                          <w:rStyle w:val="jlqj4b"/>
-                          <w:lang w:val="en-US"/>
-                        </w:rPr>
-                        <w:t>super</w:t>
-                      </w:r>
-                      <w:r>
-                        <w:rPr>
-                          <w:rStyle w:val="jlqj4b"/>
-                          <w:lang w:val="en-US"/>
-                        </w:rPr>
-                        <w:t>class</w:t>
-                      </w:r>
-                      <w:r>
-                        <w:rPr>
-                          <w:rStyle w:val="jlqj4b"/>
-                          <w:lang w:val="en-US"/>
-                        </w:rPr>
-                        <w:t>:</w:t>
-                      </w:r>
-                    </w:p>
-                    <w:p>
-                      <w:pPr>
-                        <w:spacing w:line="240" w:lineRule="auto"/>
-                        <w:rPr>
-                          <w:rFonts w:ascii="JetBrains Mono" w:hAnsi="JetBrains Mono" w:cs="JetBrains Mono"/>
-                          <w:sz w:val="16"/>
-                          <w:szCs w:val="16"/>
-                          <w:lang w:val="en"/>
-                        </w:rPr>
-                      </w:pPr>
-                      <w:r>
-                        <w:rPr>
-                          <w:rFonts w:ascii="JetBrains Mono" w:hAnsi="JetBrains Mono" w:cs="JetBrains Mono"/>
-                          <w:color w:val="806000" w:themeColor="accent4" w:themeShade="80"/>
-                          <w:sz w:val="16"/>
-                          <w:szCs w:val="16"/>
-                          <w:lang w:val="en"/>
-                        </w:rPr>
-                        <w:t>public abstract List&lt;String&gt;</w:t>
-                      </w:r>
-                      <w:r>
-                        <w:rPr>
-                          <w:rFonts w:ascii="JetBrains Mono" w:hAnsi="JetBrains Mono" w:cs="JetBrains Mono"/>
-                          <w:sz w:val="16"/>
-                          <w:szCs w:val="16"/>
-                          <w:lang w:val="en"/>
-                        </w:rPr>
-                        <w:t xml:space="preserve"> getLastLevelCitationKeyPattern(EntryType key);</w:t>
-                      </w:r>
-                    </w:p>
-                  </w:txbxContent>
-                </v:textbox>
-                <w10:wrap anchorx="margin"/>
-              </v:shape>
-            </w:pict>
-          </mc:Fallback>
-        </mc:AlternateContent>
-      </w:r>
-      <w:r>
-        <w:rPr>
-          <w:rStyle w:val="jlqj4b"/>
-          <w:lang w:val="en-US"/>
-        </w:rPr>
-        <w:t xml:space="preserve">The abstract superclass is call </w:t>
+          <w:lang w:val="en-US"/>
+        </w:rPr>
+        <w:drawing>
+          <wp:anchor distT="0" distB="0" distL="114300" distR="114300" simplePos="0" relativeHeight="251670528" behindDoc="1" locked="0" layoutInCell="1" allowOverlap="1" wp14:anchorId="5C66BA39" wp14:editId="5856439D">
+            <wp:simplePos x="0" y="0"/>
+            <wp:positionH relativeFrom="margin">
+              <wp:align>left</wp:align>
+            </wp:positionH>
+            <wp:positionV relativeFrom="paragraph">
+              <wp:posOffset>341409</wp:posOffset>
+            </wp:positionV>
+            <wp:extent cx="5230025" cy="403534"/>
+            <wp:effectExtent l="0" t="0" r="0" b="0"/>
+            <wp:wrapTight wrapText="bothSides">
+              <wp:wrapPolygon edited="0">
+                <wp:start x="0" y="0"/>
+                <wp:lineTo x="0" y="20409"/>
+                <wp:lineTo x="21479" y="20409"/>
+                <wp:lineTo x="21479" y="0"/>
+                <wp:lineTo x="0" y="0"/>
+              </wp:wrapPolygon>
+            </wp:wrapTight>
+            <wp:docPr id="15" name="Imagem 15"/>
+            <wp:cNvGraphicFramePr>
+              <a:graphicFrameLocks xmlns:a="http://schemas.openxmlformats.org/drawingml/2006/main" noChangeAspect="1"/>
+            </wp:cNvGraphicFramePr>
+            <a:graphic xmlns:a="http://schemas.openxmlformats.org/drawingml/2006/main">
+              <a:graphicData uri="http://schemas.openxmlformats.org/drawingml/2006/picture">
+                <pic:pic xmlns:pic="http://schemas.openxmlformats.org/drawingml/2006/picture">
+                  <pic:nvPicPr>
+                    <pic:cNvPr id="0" name="Picture 2"/>
+                    <pic:cNvPicPr>
+                      <a:picLocks noChangeAspect="1" noChangeArrowheads="1"/>
+                    </pic:cNvPicPr>
+                  </pic:nvPicPr>
+                  <pic:blipFill>
+                    <a:blip r:embed="rId10">
+                      <a:extLst>
+                        <a:ext uri="{28A0092B-C50C-407E-A947-70E740481C1C}">
+                          <a14:useLocalDpi xmlns:a14="http://schemas.microsoft.com/office/drawing/2010/main" val="0"/>
+                        </a:ext>
+                      </a:extLst>
+                    </a:blip>
+                    <a:srcRect/>
+                    <a:stretch>
+                      <a:fillRect/>
+                    </a:stretch>
+                  </pic:blipFill>
+                  <pic:spPr bwMode="auto">
+                    <a:xfrm>
+                      <a:off x="0" y="0"/>
+                      <a:ext cx="5230025" cy="403534"/>
+                    </a:xfrm>
+                    <a:prstGeom prst="rect">
+                      <a:avLst/>
+                    </a:prstGeom>
+                    <a:noFill/>
+                  </pic:spPr>
+                </pic:pic>
+              </a:graphicData>
+            </a:graphic>
+          </wp:anchor>
+        </w:drawing>
+      </w:r>
+      <w:r>
+        <w:rPr>
+          <w:rStyle w:val="jlqj4b"/>
+          <w:lang w:val="en-US"/>
+        </w:rPr>
+        <w:t>In</w:t>
+      </w:r>
+      <w:r>
+        <w:rPr>
+          <w:rStyle w:val="jlqj4b"/>
+          <w:lang w:val="en-US"/>
+        </w:rPr>
+        <w:t xml:space="preserve"> </w:t>
       </w:r>
       <w:r>
         <w:rPr>
@@ -3945,7 +2929,341 @@
           <w:rStyle w:val="jlqj4b"/>
           <w:lang w:val="en-US"/>
         </w:rPr>
-        <w:t xml:space="preserve"> and have one abstract method call  </w:t>
+        <w:t xml:space="preserve"> superclass</w:t>
+      </w:r>
+      <w:r>
+        <w:rPr>
+          <w:rStyle w:val="jlqj4b"/>
+          <w:lang w:val="en-US"/>
+        </w:rPr>
+        <w:t>:</w:t>
+      </w:r>
+    </w:p>
+    <w:p>
+      <w:pPr>
+        <w:jc w:val="both"/>
+        <w:rPr>
+          <w:rStyle w:val="jlqj4b"/>
+          <w:lang w:val="en-US"/>
+        </w:rPr>
+      </w:pPr>
+      <w:r>
+        <w:rPr>
+          <w:rStyle w:val="jlqj4b"/>
+          <w:lang w:val="en-US"/>
+        </w:rPr>
+        <w:t>In</w:t>
+      </w:r>
+      <w:r>
+        <w:rPr>
+          <w:rStyle w:val="jlqj4b"/>
+          <w:lang w:val="en-US"/>
+        </w:rPr>
+        <w:t xml:space="preserve"> </w:t>
+      </w:r>
+      <w:proofErr w:type="spellStart"/>
+      <w:r>
+        <w:rPr>
+          <w:rStyle w:val="jlqj4b"/>
+          <w:lang w:val="en-US"/>
+        </w:rPr>
+        <w:t>DatabaseCitationKeyPattern</w:t>
+      </w:r>
+      <w:proofErr w:type="spellEnd"/>
+      <w:r>
+        <w:rPr>
+          <w:rStyle w:val="jlqj4b"/>
+          <w:lang w:val="en-US"/>
+        </w:rPr>
+        <w:t xml:space="preserve"> subclass</w:t>
+      </w:r>
+      <w:r>
+        <w:rPr>
+          <w:rStyle w:val="jlqj4b"/>
+          <w:lang w:val="en-US"/>
+        </w:rPr>
+        <w:t>:</w:t>
+      </w:r>
+    </w:p>
+    <w:p>
+      <w:pPr>
+        <w:jc w:val="both"/>
+        <w:rPr>
+          <w:rStyle w:val="jlqj4b"/>
+          <w:lang w:val="en-US"/>
+        </w:rPr>
+      </w:pPr>
+      <w:r>
+        <w:rPr>
+          <w:rStyle w:val="jlqj4b"/>
+          <w:lang w:val="en-US"/>
+        </w:rPr>
+        <w:drawing>
+          <wp:anchor distT="0" distB="0" distL="114300" distR="114300" simplePos="0" relativeHeight="251671552" behindDoc="1" locked="0" layoutInCell="1" allowOverlap="1" wp14:anchorId="138378B7" wp14:editId="091191D8">
+            <wp:simplePos x="0" y="0"/>
+            <wp:positionH relativeFrom="column">
+              <wp:posOffset>-78878</wp:posOffset>
+            </wp:positionH>
+            <wp:positionV relativeFrom="paragraph">
+              <wp:posOffset>212145</wp:posOffset>
+            </wp:positionV>
+            <wp:extent cx="6250198" cy="2146852"/>
+            <wp:effectExtent l="0" t="0" r="0" b="6350"/>
+            <wp:wrapTight wrapText="bothSides">
+              <wp:wrapPolygon edited="0">
+                <wp:start x="0" y="0"/>
+                <wp:lineTo x="0" y="21472"/>
+                <wp:lineTo x="21530" y="21472"/>
+                <wp:lineTo x="21530" y="0"/>
+                <wp:lineTo x="0" y="0"/>
+              </wp:wrapPolygon>
+            </wp:wrapTight>
+            <wp:docPr id="16" name="Imagem 16" descr="Uma imagem com texto&#10;&#10;Descrição gerada automaticamente"/>
+            <wp:cNvGraphicFramePr>
+              <a:graphicFrameLocks xmlns:a="http://schemas.openxmlformats.org/drawingml/2006/main" noChangeAspect="1"/>
+            </wp:cNvGraphicFramePr>
+            <a:graphic xmlns:a="http://schemas.openxmlformats.org/drawingml/2006/main">
+              <a:graphicData uri="http://schemas.openxmlformats.org/drawingml/2006/picture">
+                <pic:pic xmlns:pic="http://schemas.openxmlformats.org/drawingml/2006/picture">
+                  <pic:nvPicPr>
+                    <pic:cNvPr id="16" name="Imagem 16" descr="Uma imagem com texto&#10;&#10;Descrição gerada automaticamente"/>
+                    <pic:cNvPicPr/>
+                  </pic:nvPicPr>
+                  <pic:blipFill>
+                    <a:blip r:embed="rId11">
+                      <a:extLst>
+                        <a:ext uri="{28A0092B-C50C-407E-A947-70E740481C1C}">
+                          <a14:useLocalDpi xmlns:a14="http://schemas.microsoft.com/office/drawing/2010/main" val="0"/>
+                        </a:ext>
+                      </a:extLst>
+                    </a:blip>
+                    <a:stretch>
+                      <a:fillRect/>
+                    </a:stretch>
+                  </pic:blipFill>
+                  <pic:spPr>
+                    <a:xfrm>
+                      <a:off x="0" y="0"/>
+                      <a:ext cx="6250198" cy="2146852"/>
+                    </a:xfrm>
+                    <a:prstGeom prst="rect">
+                      <a:avLst/>
+                    </a:prstGeom>
+                  </pic:spPr>
+                </pic:pic>
+              </a:graphicData>
+            </a:graphic>
+          </wp:anchor>
+        </w:drawing>
+      </w:r>
+    </w:p>
+    <w:p>
+      <w:pPr>
+        <w:jc w:val="both"/>
+        <w:rPr>
+          <w:rStyle w:val="jlqj4b"/>
+          <w:lang w:val="en-US"/>
+        </w:rPr>
+      </w:pPr>
+      <w:r>
+        <w:rPr>
+          <w:rStyle w:val="jlqj4b"/>
+          <w:lang w:val="en-US"/>
+        </w:rPr>
+        <w:lastRenderedPageBreak/>
+        <w:drawing>
+          <wp:anchor distT="0" distB="0" distL="114300" distR="114300" simplePos="0" relativeHeight="251672576" behindDoc="1" locked="0" layoutInCell="1" allowOverlap="1" wp14:anchorId="6D4B63E2" wp14:editId="5E648F85">
+            <wp:simplePos x="0" y="0"/>
+            <wp:positionH relativeFrom="column">
+              <wp:posOffset>-261537</wp:posOffset>
+            </wp:positionH>
+            <wp:positionV relativeFrom="paragraph">
+              <wp:posOffset>451844</wp:posOffset>
+            </wp:positionV>
+            <wp:extent cx="6337300" cy="1685290"/>
+            <wp:effectExtent l="0" t="0" r="6350" b="0"/>
+            <wp:wrapTight wrapText="bothSides">
+              <wp:wrapPolygon edited="0">
+                <wp:start x="0" y="0"/>
+                <wp:lineTo x="0" y="21242"/>
+                <wp:lineTo x="21557" y="21242"/>
+                <wp:lineTo x="21557" y="0"/>
+                <wp:lineTo x="0" y="0"/>
+              </wp:wrapPolygon>
+            </wp:wrapTight>
+            <wp:docPr id="17" name="Imagem 17" descr="Uma imagem com texto&#10;&#10;Descrição gerada automaticamente"/>
+            <wp:cNvGraphicFramePr>
+              <a:graphicFrameLocks xmlns:a="http://schemas.openxmlformats.org/drawingml/2006/main" noChangeAspect="1"/>
+            </wp:cNvGraphicFramePr>
+            <a:graphic xmlns:a="http://schemas.openxmlformats.org/drawingml/2006/main">
+              <a:graphicData uri="http://schemas.openxmlformats.org/drawingml/2006/picture">
+                <pic:pic xmlns:pic="http://schemas.openxmlformats.org/drawingml/2006/picture">
+                  <pic:nvPicPr>
+                    <pic:cNvPr id="17" name="Imagem 17" descr="Uma imagem com texto&#10;&#10;Descrição gerada automaticamente"/>
+                    <pic:cNvPicPr/>
+                  </pic:nvPicPr>
+                  <pic:blipFill>
+                    <a:blip r:embed="rId12">
+                      <a:extLst>
+                        <a:ext uri="{28A0092B-C50C-407E-A947-70E740481C1C}">
+                          <a14:useLocalDpi xmlns:a14="http://schemas.microsoft.com/office/drawing/2010/main" val="0"/>
+                        </a:ext>
+                      </a:extLst>
+                    </a:blip>
+                    <a:stretch>
+                      <a:fillRect/>
+                    </a:stretch>
+                  </pic:blipFill>
+                  <pic:spPr>
+                    <a:xfrm>
+                      <a:off x="0" y="0"/>
+                      <a:ext cx="6337300" cy="1685290"/>
+                    </a:xfrm>
+                    <a:prstGeom prst="rect">
+                      <a:avLst/>
+                    </a:prstGeom>
+                  </pic:spPr>
+                </pic:pic>
+              </a:graphicData>
+            </a:graphic>
+            <wp14:sizeRelH relativeFrom="margin">
+              <wp14:pctWidth>0</wp14:pctWidth>
+            </wp14:sizeRelH>
+            <wp14:sizeRelV relativeFrom="margin">
+              <wp14:pctHeight>0</wp14:pctHeight>
+            </wp14:sizeRelV>
+          </wp:anchor>
+        </w:drawing>
+      </w:r>
+      <w:r>
+        <w:rPr>
+          <w:rStyle w:val="jlqj4b"/>
+          <w:lang w:val="en-US"/>
+        </w:rPr>
+        <w:t>In</w:t>
+      </w:r>
+      <w:r>
+        <w:rPr>
+          <w:rStyle w:val="jlqj4b"/>
+          <w:lang w:val="en-US"/>
+        </w:rPr>
+        <w:t xml:space="preserve"> </w:t>
+      </w:r>
+      <w:proofErr w:type="spellStart"/>
+      <w:r>
+        <w:rPr>
+          <w:rStyle w:val="jlqj4b"/>
+          <w:lang w:val="en-US"/>
+        </w:rPr>
+        <w:t>GlobalCitationKeyPattern</w:t>
+      </w:r>
+      <w:proofErr w:type="spellEnd"/>
+      <w:r>
+        <w:rPr>
+          <w:rStyle w:val="jlqj4b"/>
+          <w:lang w:val="en-US"/>
+        </w:rPr>
+        <w:t xml:space="preserve"> subclass</w:t>
+      </w:r>
+      <w:r>
+        <w:rPr>
+          <w:rStyle w:val="jlqj4b"/>
+          <w:lang w:val="en-US"/>
+        </w:rPr>
+        <w:t>:</w:t>
+      </w:r>
+    </w:p>
+    <w:p>
+      <w:pPr>
+        <w:jc w:val="both"/>
+        <w:rPr>
+          <w:rStyle w:val="jlqj4b"/>
+          <w:lang w:val="en-US"/>
+        </w:rPr>
+      </w:pPr>
+    </w:p>
+    <w:p>
+      <w:pPr>
+        <w:rPr>
+          <w:rStyle w:val="jlqj4b"/>
+          <w:sz w:val="28"/>
+          <w:szCs w:val="28"/>
+          <w:lang w:val="en"/>
+        </w:rPr>
+      </w:pPr>
+      <w:r>
+        <w:rPr>
+          <w:rStyle w:val="jlqj4b"/>
+          <w:sz w:val="28"/>
+          <w:szCs w:val="28"/>
+          <w:lang w:val="en"/>
+        </w:rPr>
+        <w:t>Justification</w:t>
+      </w:r>
+    </w:p>
+    <w:p>
+      <w:pPr>
+        <w:jc w:val="both"/>
+        <w:rPr>
+          <w:rStyle w:val="jlqj4b"/>
+          <w:lang w:val="en-US"/>
+        </w:rPr>
+      </w:pPr>
+      <w:r>
+        <w:rPr>
+          <w:rStyle w:val="jlqj4b"/>
+          <w:lang w:val="en-US"/>
+        </w:rPr>
+        <w:t xml:space="preserve">As shown above, the </w:t>
+      </w:r>
+      <w:r>
+        <w:rPr>
+          <w:rStyle w:val="jlqj4b"/>
+          <w:lang w:val="en-US"/>
+        </w:rPr>
+        <w:t>template</w:t>
+      </w:r>
+      <w:r>
+        <w:rPr>
+          <w:rStyle w:val="jlqj4b"/>
+          <w:lang w:val="en-US"/>
+        </w:rPr>
+        <w:t xml:space="preserve"> pattern is being used because the project has </w:t>
+      </w:r>
+      <w:r>
+        <w:rPr>
+          <w:rStyle w:val="jlqj4b"/>
+          <w:lang w:val="en-US"/>
+        </w:rPr>
+        <w:t>an</w:t>
+      </w:r>
+      <w:r>
+        <w:rPr>
+          <w:rStyle w:val="jlqj4b"/>
+          <w:lang w:val="en-US"/>
+        </w:rPr>
+        <w:t xml:space="preserve"> </w:t>
+      </w:r>
+      <w:r>
+        <w:rPr>
+          <w:rStyle w:val="jlqj4b"/>
+          <w:lang w:val="en-US"/>
+        </w:rPr>
+        <w:t xml:space="preserve">abstract class called </w:t>
+      </w:r>
+      <w:r>
+        <w:rPr>
+          <w:rStyle w:val="jlqj4b"/>
+          <w:lang w:val="en-US"/>
+        </w:rPr>
+        <w:t>AbstractCitationKeyPattern</w:t>
+      </w:r>
+      <w:r>
+        <w:rPr>
+          <w:rStyle w:val="jlqj4b"/>
+          <w:lang w:val="en-US"/>
+        </w:rPr>
+        <w:t xml:space="preserve"> that has an abstract method called </w:t>
       </w:r>
       <w:r>
         <w:rPr>
@@ -3959,29 +3277,9 @@
           <w:rStyle w:val="jlqj4b"/>
           <w:lang w:val="en-US"/>
         </w:rPr>
-        <w:t xml:space="preserve">. This method is implemented in </w:t>
-      </w:r>
-      <w:r>
-        <w:rPr>
-          <w:rStyle w:val="jlqj4b"/>
-          <w:lang w:val="en"/>
-        </w:rPr>
-        <w:t>several subclass</w:t>
-      </w:r>
-      <w:r>
-        <w:rPr>
-          <w:rStyle w:val="jlqj4b"/>
-          <w:lang w:val="en"/>
-        </w:rPr>
-        <w:t>es</w:t>
-      </w:r>
-      <w:r>
-        <w:rPr>
-          <w:rStyle w:val="jlqj4b"/>
-          <w:lang w:val="en"/>
-        </w:rPr>
-        <w:t xml:space="preserve"> named: </w:t>
-      </w:r>
+        <w:t xml:space="preserve">. The abstract method is implemented in the various subclasses: </w:t>
+      </w:r>
+      <w:proofErr w:type="spellStart"/>
       <w:r>
         <w:rPr>
           <w:rStyle w:val="jlqj4b"/>
@@ -3989,6 +3287,7 @@
         </w:rPr>
         <w:t>DatabaseCitationKeyPattern</w:t>
       </w:r>
+      <w:proofErr w:type="spellEnd"/>
       <w:r>
         <w:rPr>
           <w:rStyle w:val="jlqj4b"/>
@@ -3996,20 +3295,112 @@
         </w:rPr>
         <w:t xml:space="preserve"> and </w:t>
       </w:r>
-      <w:r>
-        <w:rPr>
-          <w:rStyle w:val="jlqj4b"/>
-          <w:lang w:val="en"/>
+      <w:proofErr w:type="spellStart"/>
+      <w:r>
+        <w:rPr>
+          <w:rStyle w:val="jlqj4b"/>
+          <w:lang w:val="en-US"/>
         </w:rPr>
         <w:t>GlobalCitationKeyPattern</w:t>
       </w:r>
-      <w:r>
-        <w:rPr>
-          <w:rStyle w:val="jlqj4b"/>
-          <w:lang w:val="en"/>
+      <w:proofErr w:type="spellEnd"/>
+      <w:r>
+        <w:rPr>
+          <w:rStyle w:val="jlqj4b"/>
+          <w:lang w:val="en-US"/>
         </w:rPr>
         <w:t>.</w:t>
       </w:r>
+    </w:p>
+    <w:p>
+      <w:pPr>
+        <w:jc w:val="both"/>
+        <w:rPr>
+          <w:rStyle w:val="jlqj4b"/>
+          <w:lang w:val="en-US"/>
+        </w:rPr>
+      </w:pPr>
+    </w:p>
+    <w:p>
+      <w:pPr>
+        <w:jc w:val="both"/>
+        <w:rPr>
+          <w:rStyle w:val="jlqj4b"/>
+          <w:lang w:val="en-US"/>
+        </w:rPr>
+      </w:pPr>
+    </w:p>
+    <w:p>
+      <w:pPr>
+        <w:jc w:val="both"/>
+        <w:rPr>
+          <w:rStyle w:val="jlqj4b"/>
+          <w:lang w:val="en-US"/>
+        </w:rPr>
+      </w:pPr>
+    </w:p>
+    <w:p>
+      <w:pPr>
+        <w:jc w:val="both"/>
+        <w:rPr>
+          <w:rStyle w:val="jlqj4b"/>
+          <w:lang w:val="en-US"/>
+        </w:rPr>
+      </w:pPr>
+    </w:p>
+    <w:p>
+      <w:pPr>
+        <w:jc w:val="both"/>
+        <w:rPr>
+          <w:rStyle w:val="jlqj4b"/>
+          <w:lang w:val="en-US"/>
+        </w:rPr>
+      </w:pPr>
+    </w:p>
+    <w:p>
+      <w:pPr>
+        <w:jc w:val="both"/>
+        <w:rPr>
+          <w:rStyle w:val="jlqj4b"/>
+          <w:lang w:val="en-US"/>
+        </w:rPr>
+      </w:pPr>
+    </w:p>
+    <w:p>
+      <w:pPr>
+        <w:jc w:val="both"/>
+        <w:rPr>
+          <w:rStyle w:val="jlqj4b"/>
+          <w:lang w:val="en-US"/>
+        </w:rPr>
+      </w:pPr>
+    </w:p>
+    <w:p>
+      <w:pPr>
+        <w:jc w:val="both"/>
+        <w:rPr>
+          <w:rStyle w:val="jlqj4b"/>
+          <w:lang w:val="en-US"/>
+        </w:rPr>
+      </w:pPr>
+    </w:p>
+    <w:p>
+      <w:pPr>
+        <w:jc w:val="both"/>
+        <w:rPr>
+          <w:rStyle w:val="jlqj4b"/>
+          <w:lang w:val="en-US"/>
+        </w:rPr>
+      </w:pPr>
+    </w:p>
+    <w:p>
+      <w:pPr>
+        <w:jc w:val="both"/>
+        <w:rPr>
+          <w:rStyle w:val="jlqj4b"/>
+          <w:lang w:val="en-US"/>
+        </w:rPr>
+      </w:pPr>
     </w:p>
     <w:sectPr>
       <w:type w:val="continuous"/>

</xml_diff>